<commit_message>
Opdateringer til informationstabel, kraniofacial
</commit_message>
<xml_diff>
--- a/Journalfoeringssystem/TemplateFiles/Templates/Kraniofacial/Informationstabel, Kraniofacial - template.docx
+++ b/Journalfoeringssystem/TemplateFiles/Templates/Kraniofacial/Informationstabel, Kraniofacial - template.docx
@@ -617,6 +617,14 @@
       <w:tblPr>
         <w:tblStyle w:val="Tabel-Gitter"/>
         <w:tblW w:w="13696" w:type="dxa"/>
+        <w:tblBorders>
+          <w:top w:val="none" w:sz="0" w:space="0" w:color="auto"/>
+          <w:left w:val="none" w:sz="0" w:space="0" w:color="auto"/>
+          <w:bottom w:val="none" w:sz="0" w:space="0" w:color="auto"/>
+          <w:right w:val="none" w:sz="0" w:space="0" w:color="auto"/>
+          <w:insideH w:val="none" w:sz="0" w:space="0" w:color="auto"/>
+          <w:insideV w:val="none" w:sz="0" w:space="0" w:color="auto"/>
+        </w:tblBorders>
         <w:tblLayout w:type="fixed"/>
         <w:tblLook w:val="04A0" w:firstRow="1" w:lastRow="0" w:firstColumn="1" w:lastColumn="0" w:noHBand="0" w:noVBand="1"/>
       </w:tblPr>
@@ -660,16 +668,16 @@
                     <w:rPr>
                       <w:b/>
                       <w:bCs/>
-                      <w:sz w:val="32"/>
-                      <w:szCs w:val="32"/>
+                      <w:sz w:val="28"/>
+                      <w:szCs w:val="28"/>
                     </w:rPr>
                   </w:pPr>
                   <w:r>
                     <w:rPr>
                       <w:b/>
                       <w:bCs/>
-                      <w:sz w:val="32"/>
-                      <w:szCs w:val="32"/>
+                      <w:sz w:val="28"/>
+                      <w:szCs w:val="28"/>
                     </w:rPr>
                     <w:t>Patient information</w:t>
                   </w:r>
@@ -687,14 +695,14 @@
                 <w:p>
                   <w:pPr>
                     <w:rPr>
-                      <w:sz w:val="32"/>
-                      <w:szCs w:val="32"/>
+                      <w:sz w:val="28"/>
+                      <w:szCs w:val="28"/>
                     </w:rPr>
                   </w:pPr>
                   <w:r>
                     <w:rPr>
-                      <w:sz w:val="32"/>
-                      <w:szCs w:val="32"/>
+                      <w:sz w:val="28"/>
+                      <w:szCs w:val="28"/>
                     </w:rPr>
                     <w:t>Navn</w:t>
                   </w:r>
@@ -707,8 +715,8 @@
                 <w:sdt>
                   <w:sdtPr>
                     <w:rPr>
-                      <w:sz w:val="32"/>
-                      <w:szCs w:val="32"/>
+                      <w:sz w:val="28"/>
+                      <w:szCs w:val="28"/>
                     </w:rPr>
                     <w:alias w:val="PatientName"/>
                     <w:tag w:val="PatientName"/>
@@ -723,23 +731,16 @@
                     <w:p>
                       <w:pPr>
                         <w:rPr>
-                          <w:sz w:val="32"/>
-                          <w:szCs w:val="32"/>
+                          <w:sz w:val="28"/>
+                          <w:szCs w:val="28"/>
                         </w:rPr>
                       </w:pPr>
                       <w:r>
                         <w:rPr>
-                          <w:sz w:val="32"/>
-                          <w:szCs w:val="32"/>
+                          <w:sz w:val="28"/>
+                          <w:szCs w:val="28"/>
                         </w:rPr>
-                        <w:t>XXX</w:t>
-                      </w:r>
-                      <w:r>
-                        <w:rPr>
-                          <w:sz w:val="32"/>
-                          <w:szCs w:val="32"/>
-                        </w:rPr>
-                        <w:t>X</w:t>
+                        <w:t>XXXX</w:t>
                       </w:r>
                     </w:p>
                   </w:sdtContent>
@@ -757,14 +758,14 @@
                 <w:p>
                   <w:pPr>
                     <w:rPr>
-                      <w:sz w:val="32"/>
-                      <w:szCs w:val="32"/>
+                      <w:sz w:val="28"/>
+                      <w:szCs w:val="28"/>
                     </w:rPr>
                   </w:pPr>
                   <w:r>
                     <w:rPr>
-                      <w:sz w:val="32"/>
-                      <w:szCs w:val="32"/>
+                      <w:sz w:val="28"/>
+                      <w:szCs w:val="28"/>
                     </w:rPr>
                     <w:t>CPR</w:t>
                   </w:r>
@@ -777,8 +778,8 @@
                 <w:sdt>
                   <w:sdtPr>
                     <w:rPr>
-                      <w:sz w:val="32"/>
-                      <w:szCs w:val="32"/>
+                      <w:sz w:val="28"/>
+                      <w:szCs w:val="28"/>
                     </w:rPr>
                     <w:alias w:val="CPR"/>
                     <w:tag w:val="CPR"/>
@@ -793,14 +794,14 @@
                     <w:p>
                       <w:pPr>
                         <w:rPr>
-                          <w:sz w:val="32"/>
-                          <w:szCs w:val="32"/>
+                          <w:sz w:val="28"/>
+                          <w:szCs w:val="28"/>
                         </w:rPr>
                       </w:pPr>
                       <w:r>
                         <w:rPr>
-                          <w:sz w:val="32"/>
-                          <w:szCs w:val="32"/>
+                          <w:sz w:val="28"/>
+                          <w:szCs w:val="28"/>
                         </w:rPr>
                         <w:t>XXXX</w:t>
                       </w:r>
@@ -824,16 +825,16 @@
                     <w:rPr>
                       <w:b/>
                       <w:bCs/>
-                      <w:sz w:val="32"/>
-                      <w:szCs w:val="32"/>
+                      <w:sz w:val="28"/>
+                      <w:szCs w:val="28"/>
                     </w:rPr>
                   </w:pPr>
                   <w:r>
                     <w:rPr>
                       <w:b/>
                       <w:bCs/>
-                      <w:sz w:val="32"/>
-                      <w:szCs w:val="32"/>
+                      <w:sz w:val="28"/>
+                      <w:szCs w:val="28"/>
                     </w:rPr>
                     <w:t>Case information</w:t>
                   </w:r>
@@ -851,14 +852,14 @@
                 <w:p>
                   <w:pPr>
                     <w:rPr>
-                      <w:sz w:val="32"/>
-                      <w:szCs w:val="32"/>
+                      <w:sz w:val="28"/>
+                      <w:szCs w:val="28"/>
                     </w:rPr>
                   </w:pPr>
                   <w:r>
                     <w:rPr>
-                      <w:sz w:val="32"/>
-                      <w:szCs w:val="32"/>
+                      <w:sz w:val="28"/>
+                      <w:szCs w:val="28"/>
                     </w:rPr>
                     <w:t>Virtuel planlægning af</w:t>
                   </w:r>
@@ -871,8 +872,8 @@
                 <w:sdt>
                   <w:sdtPr>
                     <w:rPr>
-                      <w:sz w:val="32"/>
-                      <w:szCs w:val="32"/>
+                      <w:sz w:val="28"/>
+                      <w:szCs w:val="28"/>
                     </w:rPr>
                     <w:alias w:val="VirtualPlanning"/>
                     <w:tag w:val="VirtualPlanning"/>
@@ -887,28 +888,28 @@
                     <w:p>
                       <w:pPr>
                         <w:rPr>
-                          <w:sz w:val="32"/>
-                          <w:szCs w:val="32"/>
+                          <w:sz w:val="28"/>
+                          <w:szCs w:val="28"/>
                         </w:rPr>
                       </w:pPr>
                       <w:r>
                         <w:rPr>
-                          <w:sz w:val="32"/>
-                          <w:szCs w:val="32"/>
+                          <w:sz w:val="28"/>
+                          <w:szCs w:val="28"/>
                         </w:rPr>
                         <w:t>XXX</w:t>
                       </w:r>
                       <w:r>
                         <w:rPr>
-                          <w:sz w:val="32"/>
-                          <w:szCs w:val="32"/>
+                          <w:sz w:val="28"/>
+                          <w:szCs w:val="28"/>
                         </w:rPr>
                         <w:t>X</w:t>
                       </w:r>
                       <w:r>
                         <w:rPr>
-                          <w:sz w:val="32"/>
-                          <w:szCs w:val="32"/>
+                          <w:sz w:val="28"/>
+                          <w:szCs w:val="28"/>
                         </w:rPr>
                         <w:t>XXXXXXXXXXXXXXXXXXXXXXXXXXXXXXXXXXXXXXXXXXXXXXXXXXXXXXXXXXXXXXXXXXXXXXXXXXXXXXXXXXXXXXXXXXXXXXXXXXXXXXXXXXXXXXXXXXXX</w:t>
                       </w:r>
@@ -928,14 +929,14 @@
                 <w:p>
                   <w:pPr>
                     <w:rPr>
-                      <w:sz w:val="32"/>
-                      <w:szCs w:val="32"/>
+                      <w:sz w:val="28"/>
+                      <w:szCs w:val="28"/>
                     </w:rPr>
                   </w:pPr>
                   <w:r>
                     <w:rPr>
-                      <w:sz w:val="32"/>
-                      <w:szCs w:val="32"/>
+                      <w:sz w:val="28"/>
+                      <w:szCs w:val="28"/>
                     </w:rPr>
                     <w:t>Dato for planlægning</w:t>
                   </w:r>
@@ -948,8 +949,8 @@
                 <w:sdt>
                   <w:sdtPr>
                     <w:rPr>
-                      <w:sz w:val="32"/>
-                      <w:szCs w:val="32"/>
+                      <w:sz w:val="28"/>
+                      <w:szCs w:val="28"/>
                     </w:rPr>
                     <w:alias w:val="DateForPlanning"/>
                     <w:tag w:val="DateForPlanning"/>
@@ -964,14 +965,14 @@
                     <w:p>
                       <w:pPr>
                         <w:rPr>
-                          <w:sz w:val="32"/>
-                          <w:szCs w:val="32"/>
+                          <w:sz w:val="28"/>
+                          <w:szCs w:val="28"/>
                         </w:rPr>
                       </w:pPr>
                       <w:r>
                         <w:rPr>
-                          <w:sz w:val="32"/>
-                          <w:szCs w:val="32"/>
+                          <w:sz w:val="28"/>
+                          <w:szCs w:val="28"/>
                         </w:rPr>
                         <w:t>XXXX</w:t>
                       </w:r>
@@ -991,14 +992,14 @@
                 <w:p>
                   <w:pPr>
                     <w:rPr>
-                      <w:sz w:val="32"/>
-                      <w:szCs w:val="32"/>
+                      <w:sz w:val="28"/>
+                      <w:szCs w:val="28"/>
                     </w:rPr>
                   </w:pPr>
                   <w:r>
                     <w:rPr>
-                      <w:sz w:val="32"/>
-                      <w:szCs w:val="32"/>
+                      <w:sz w:val="28"/>
+                      <w:szCs w:val="28"/>
                     </w:rPr>
                     <w:t>Dato for operation</w:t>
                   </w:r>
@@ -1011,8 +1012,8 @@
                 <w:sdt>
                   <w:sdtPr>
                     <w:rPr>
-                      <w:sz w:val="32"/>
-                      <w:szCs w:val="32"/>
+                      <w:sz w:val="28"/>
+                      <w:szCs w:val="28"/>
                     </w:rPr>
                     <w:alias w:val="DateForSurgery"/>
                     <w:tag w:val="DateForSurgery"/>
@@ -1027,14 +1028,14 @@
                     <w:p>
                       <w:pPr>
                         <w:rPr>
-                          <w:sz w:val="32"/>
-                          <w:szCs w:val="32"/>
+                          <w:sz w:val="28"/>
+                          <w:szCs w:val="28"/>
                         </w:rPr>
                       </w:pPr>
                       <w:r>
                         <w:rPr>
-                          <w:sz w:val="32"/>
-                          <w:szCs w:val="32"/>
+                          <w:sz w:val="28"/>
+                          <w:szCs w:val="28"/>
                         </w:rPr>
                         <w:t>XXXX</w:t>
                       </w:r>
@@ -1114,8 +1115,8 @@
                   <w:sdt>
                     <w:sdtPr>
                       <w:rPr>
-                        <w:sz w:val="24"/>
-                        <w:szCs w:val="24"/>
+                        <w:sz w:val="20"/>
+                        <w:szCs w:val="20"/>
                       </w:rPr>
                       <w:alias w:val="Remarks"/>
                       <w:tag w:val="Remarks"/>
@@ -1129,17 +1130,10 @@
                     <w:sdtContent>
                       <w:r>
                         <w:rPr>
-                          <w:sz w:val="24"/>
-                          <w:szCs w:val="24"/>
+                          <w:sz w:val="20"/>
+                          <w:szCs w:val="20"/>
                         </w:rPr>
-                        <w:t>XXXXXXXXXXXXXXXXXXXXXXXXXXXXXXXXXXXXXXXXXXXXXXXXXXXXXXXXXXXXXXXXXXXXXXXXXXXXXXXXXXXXXXXXXXXXXXXXXXXXXXXXXXXXXXXXXXXXXXXXXXXXXXXXXXXXXXXXXXXXXXXXXXXXXXXXXXXXXXXXXXXXXXXXXXXXXXXXXXXXXXXXXXXXXXXXXXXXXXXXXXXXXXXXXXXXXXXXXXXXXXXXXXXXXXXXXXXXXXXXXXXXXXXXXXXXXXXXXXXXXXXXXXXXXXXXXXXXXXXXXXXXXXXXXXXXXXXXXXXXXXXXXXXXXXXXXXXXXXXXXXXXXXXXXXXXXXXX</w:t>
-                      </w:r>
-                      <w:r>
-                        <w:rPr>
-                          <w:sz w:val="24"/>
-                          <w:szCs w:val="24"/>
-                        </w:rPr>
-                        <w:t>XXXXXXXXXXXXXXXXXXXXXXXXXXXXXXXXXXXXXXXXXXXXXXXXXXXXXXXXXXXXXXXXXXXXXXXXXXXXXXXXXXXXXXXXXXXXXXXXXXXXXXXXXXXXXXXXXXXXXXXXXXXXXXXXXXXXXXXXXXXXXXXXXXXXXXXXXXXXXXXXXXXXXXXXXXXXXXXXXXXXXXXXXXXXXXXXXXXXXXXXXXXXXXXXXXXXXXXXXXXXXXXX</w:t>
+                        <w:t>XXXXXXXXXXXXXXXXXXXXXXXXXXXXXXXXXXXXXXXXXXXXXXXXXXXXXXXXXXXXXXXXXXXXXXXXXXXXXXXXXXXXXXXXXXXXXXXXXXXXXXXXXXXXXXXXXXXXXXXXXXXXXXXXXXXXXXXXXXXXXXXXXXXXXXXXXXXXXXXXXXXXXXXXXXXXXXXXXXXXXXXXXXXXXXXXXXXXXXXXXXXXXXXXXXXXXXXXXXXXXXXXXXXXXXXXXXXXXXXXXXXXXXXXXXXXXXXXXXXXXXXXXXXXXXXXXXXXXXXXXXXXXXXXXXXXXXXXXXXXXXXXXXXXXXXXXXXXXXXXXXXXXXXXXXXXXXXXXXXXXXXXXXXXXXXXXXXXXXXXXXXXXXXXXXXXXXXXXXXXXXXXXXXXXXXXXXXXXXXXXXXXXXXXXXXXXXXXXXXXXXXXXXXXXXXXXXXXXXXXXXXXXXXXXXXXXXXXXXXXXXXXXXXXXXXXXXXXXXXXXXXXXXXXXXXXXXXXXXXXXXXXXXXXXXXXXXXXXXXXXXXXXXXXXXXXXXXXXXXXXXXXXXXXXXXXXXXXXXXX</w:t>
                       </w:r>
                     </w:sdtContent>
                   </w:sdt>
@@ -1189,27 +1183,18 @@
                     <w:rPr>
                       <w:b/>
                       <w:bCs/>
-                      <w:sz w:val="32"/>
-                      <w:szCs w:val="32"/>
+                      <w:sz w:val="28"/>
+                      <w:szCs w:val="28"/>
                     </w:rPr>
                   </w:pPr>
                   <w:r>
                     <w:rPr>
                       <w:b/>
                       <w:bCs/>
-                      <w:sz w:val="32"/>
-                      <w:szCs w:val="32"/>
+                      <w:sz w:val="28"/>
+                      <w:szCs w:val="28"/>
                     </w:rPr>
-                    <w:t>Saveguide</w:t>
-                  </w:r>
-                  <w:r>
-                    <w:rPr>
-                      <w:b/>
-                      <w:bCs/>
-                      <w:sz w:val="32"/>
-                      <w:szCs w:val="32"/>
-                    </w:rPr>
-                    <w:t>:</w:t>
+                    <w:t>Saveguide:</w:t>
                   </w:r>
                 </w:p>
               </w:tc>
@@ -1221,8 +1206,8 @@
               <w:sdt>
                 <w:sdtPr>
                   <w:rPr>
-                    <w:sz w:val="24"/>
-                    <w:szCs w:val="24"/>
+                    <w:sz w:val="20"/>
+                    <w:szCs w:val="20"/>
                   </w:rPr>
                   <w:alias w:val="CuttingGuideText"/>
                   <w:tag w:val="CuttingGuideText"/>
@@ -1242,21 +1227,21 @@
                     <w:p>
                       <w:pPr>
                         <w:rPr>
-                          <w:sz w:val="32"/>
-                          <w:szCs w:val="32"/>
+                          <w:sz w:val="28"/>
+                          <w:szCs w:val="28"/>
                         </w:rPr>
                       </w:pPr>
                       <w:r>
                         <w:rPr>
-                          <w:sz w:val="24"/>
-                          <w:szCs w:val="24"/>
+                          <w:sz w:val="20"/>
+                          <w:szCs w:val="20"/>
                         </w:rPr>
                         <w:t>XXXXXXXXXXXXXXXXXXXXXXXXXXXXXXXXXXXXXXXXXXXXXXXXXXXXXXXXXXXXXXXXXXXXXXXXXXXXXXXXXXXXXXXXXXXXXXXXXXXXXXXXXXXXXXXXXXXXXXXXXXXXXXXXXXXXXXXXXXXXXXXXXXXXXXXXXXXXXXXXXXXXX</w:t>
                       </w:r>
                       <w:r>
                         <w:rPr>
-                          <w:sz w:val="24"/>
-                          <w:szCs w:val="24"/>
+                          <w:sz w:val="20"/>
+                          <w:szCs w:val="20"/>
                         </w:rPr>
                         <w:t>XXXXXXXXXXXXXXXXXXXXXXXXXXXXXXXXXXXXXXXXXXXXXXXXXXXXXXXXXXXXXXXXXXXXXXXXXXXXXXXXXXXXXXXXXXXXXXXXXXX</w:t>
                       </w:r>
@@ -1279,16 +1264,16 @@
                     <w:rPr>
                       <w:b/>
                       <w:bCs/>
-                      <w:sz w:val="32"/>
-                      <w:szCs w:val="32"/>
+                      <w:sz w:val="28"/>
+                      <w:szCs w:val="28"/>
                     </w:rPr>
                   </w:pPr>
                   <w:r>
                     <w:rPr>
                       <w:b/>
                       <w:bCs/>
-                      <w:sz w:val="32"/>
-                      <w:szCs w:val="32"/>
+                      <w:sz w:val="28"/>
+                      <w:szCs w:val="28"/>
                     </w:rPr>
                     <w:t>Scanning:</w:t>
                   </w:r>
@@ -1304,16 +1289,16 @@
                     <w:rPr>
                       <w:b/>
                       <w:bCs/>
-                      <w:sz w:val="32"/>
-                      <w:szCs w:val="32"/>
+                      <w:sz w:val="28"/>
+                      <w:szCs w:val="28"/>
                     </w:rPr>
                   </w:pPr>
                   <w:r>
                     <w:rPr>
                       <w:b/>
                       <w:bCs/>
-                      <w:sz w:val="32"/>
-                      <w:szCs w:val="32"/>
+                      <w:sz w:val="28"/>
+                      <w:szCs w:val="28"/>
                     </w:rPr>
                     <w:t>Foretaget d.</w:t>
                   </w:r>
@@ -1329,16 +1314,16 @@
                     <w:rPr>
                       <w:b/>
                       <w:bCs/>
-                      <w:sz w:val="32"/>
-                      <w:szCs w:val="32"/>
+                      <w:sz w:val="28"/>
+                      <w:szCs w:val="28"/>
                     </w:rPr>
                   </w:pPr>
                   <w:r>
                     <w:rPr>
                       <w:b/>
                       <w:bCs/>
-                      <w:sz w:val="32"/>
-                      <w:szCs w:val="32"/>
+                      <w:sz w:val="28"/>
+                      <w:szCs w:val="28"/>
                     </w:rPr>
                     <w:t>Serie #</w:t>
                   </w:r>
@@ -1352,8 +1337,8 @@
               <w:sdt>
                 <w:sdtPr>
                   <w:rPr>
-                    <w:sz w:val="32"/>
-                    <w:szCs w:val="32"/>
+                    <w:sz w:val="28"/>
+                    <w:szCs w:val="28"/>
                   </w:rPr>
                   <w:alias w:val="Scanning"/>
                   <w:tag w:val="Scanning"/>
@@ -1372,14 +1357,14 @@
                     <w:p>
                       <w:pPr>
                         <w:rPr>
-                          <w:sz w:val="32"/>
-                          <w:szCs w:val="32"/>
+                          <w:sz w:val="28"/>
+                          <w:szCs w:val="28"/>
                         </w:rPr>
                       </w:pPr>
                       <w:r>
                         <w:rPr>
-                          <w:sz w:val="32"/>
-                          <w:szCs w:val="32"/>
+                          <w:sz w:val="28"/>
+                          <w:szCs w:val="28"/>
                         </w:rPr>
                         <w:t>XXXX</w:t>
                       </w:r>
@@ -1390,8 +1375,8 @@
               <w:sdt>
                 <w:sdtPr>
                   <w:rPr>
-                    <w:sz w:val="32"/>
-                    <w:szCs w:val="32"/>
+                    <w:sz w:val="28"/>
+                    <w:szCs w:val="28"/>
                   </w:rPr>
                   <w:alias w:val="DateOfScanning"/>
                   <w:tag w:val="DateOfScanning"/>
@@ -1410,14 +1395,14 @@
                     <w:p>
                       <w:pPr>
                         <w:rPr>
-                          <w:sz w:val="32"/>
-                          <w:szCs w:val="32"/>
+                          <w:sz w:val="28"/>
+                          <w:szCs w:val="28"/>
                         </w:rPr>
                       </w:pPr>
                       <w:r>
                         <w:rPr>
-                          <w:sz w:val="32"/>
-                          <w:szCs w:val="32"/>
+                          <w:sz w:val="28"/>
+                          <w:szCs w:val="28"/>
                         </w:rPr>
                         <w:t>XXXX</w:t>
                       </w:r>
@@ -1428,8 +1413,8 @@
               <w:sdt>
                 <w:sdtPr>
                   <w:rPr>
-                    <w:sz w:val="32"/>
-                    <w:szCs w:val="32"/>
+                    <w:sz w:val="28"/>
+                    <w:szCs w:val="28"/>
                   </w:rPr>
                   <w:alias w:val="Serie"/>
                   <w:tag w:val="Serie"/>
@@ -1448,14 +1433,14 @@
                     <w:p>
                       <w:pPr>
                         <w:rPr>
-                          <w:sz w:val="32"/>
-                          <w:szCs w:val="32"/>
+                          <w:sz w:val="28"/>
+                          <w:szCs w:val="28"/>
                         </w:rPr>
                       </w:pPr>
                       <w:r>
                         <w:rPr>
-                          <w:sz w:val="32"/>
-                          <w:szCs w:val="32"/>
+                          <w:sz w:val="28"/>
+                          <w:szCs w:val="28"/>
                         </w:rPr>
                         <w:t>XX</w:t>
                       </w:r>
@@ -1667,6 +1652,14 @@
       <w:tblPr>
         <w:tblStyle w:val="Tabel-Gitter"/>
         <w:tblW w:w="13426" w:type="dxa"/>
+        <w:tblBorders>
+          <w:top w:val="none" w:sz="0" w:space="0" w:color="auto"/>
+          <w:left w:val="none" w:sz="0" w:space="0" w:color="auto"/>
+          <w:bottom w:val="none" w:sz="0" w:space="0" w:color="auto"/>
+          <w:right w:val="none" w:sz="0" w:space="0" w:color="auto"/>
+          <w:insideH w:val="none" w:sz="0" w:space="0" w:color="auto"/>
+          <w:insideV w:val="none" w:sz="0" w:space="0" w:color="auto"/>
+        </w:tblBorders>
         <w:tblLook w:val="04A0" w:firstRow="1" w:lastRow="0" w:firstColumn="1" w:lastColumn="0" w:noHBand="0" w:noVBand="1"/>
       </w:tblPr>
       <w:tblGrid>
@@ -2300,6 +2293,14 @@
       <w:tblPr>
         <w:tblStyle w:val="Tabel-Gitter"/>
         <w:tblW w:w="13320" w:type="dxa"/>
+        <w:tblBorders>
+          <w:top w:val="none" w:sz="0" w:space="0" w:color="auto"/>
+          <w:left w:val="none" w:sz="0" w:space="0" w:color="auto"/>
+          <w:bottom w:val="none" w:sz="0" w:space="0" w:color="auto"/>
+          <w:right w:val="none" w:sz="0" w:space="0" w:color="auto"/>
+          <w:insideH w:val="none" w:sz="0" w:space="0" w:color="auto"/>
+          <w:insideV w:val="none" w:sz="0" w:space="0" w:color="auto"/>
+        </w:tblBorders>
         <w:tblLook w:val="04A0" w:firstRow="1" w:lastRow="0" w:firstColumn="1" w:lastColumn="0" w:noHBand="0" w:noVBand="1"/>
       </w:tblPr>
       <w:tblGrid>
@@ -2816,6 +2817,14 @@
       <w:tblPr>
         <w:tblStyle w:val="Tabel-Gitter"/>
         <w:tblW w:w="13320" w:type="dxa"/>
+        <w:tblBorders>
+          <w:top w:val="none" w:sz="0" w:space="0" w:color="auto"/>
+          <w:left w:val="none" w:sz="0" w:space="0" w:color="auto"/>
+          <w:bottom w:val="none" w:sz="0" w:space="0" w:color="auto"/>
+          <w:right w:val="none" w:sz="0" w:space="0" w:color="auto"/>
+          <w:insideH w:val="none" w:sz="0" w:space="0" w:color="auto"/>
+          <w:insideV w:val="none" w:sz="0" w:space="0" w:color="auto"/>
+        </w:tblBorders>
         <w:tblLook w:val="04A0" w:firstRow="1" w:lastRow="0" w:firstColumn="1" w:lastColumn="0" w:noHBand="0" w:noVBand="1"/>
       </w:tblPr>
       <w:tblGrid>
@@ -3428,6 +3437,14 @@
       <w:tblPr>
         <w:tblStyle w:val="Tabel-Gitter"/>
         <w:tblW w:w="13320" w:type="dxa"/>
+        <w:tblBorders>
+          <w:top w:val="none" w:sz="0" w:space="0" w:color="auto"/>
+          <w:left w:val="none" w:sz="0" w:space="0" w:color="auto"/>
+          <w:bottom w:val="none" w:sz="0" w:space="0" w:color="auto"/>
+          <w:right w:val="none" w:sz="0" w:space="0" w:color="auto"/>
+          <w:insideH w:val="none" w:sz="0" w:space="0" w:color="auto"/>
+          <w:insideV w:val="none" w:sz="0" w:space="0" w:color="auto"/>
+        </w:tblBorders>
         <w:tblLook w:val="04A0" w:firstRow="1" w:lastRow="0" w:firstColumn="1" w:lastColumn="0" w:noHBand="0" w:noVBand="1"/>
       </w:tblPr>
       <w:tblGrid>
@@ -6420,6 +6437,7 @@
     <w:rsid w:val="009F2593"/>
     <w:rsid w:val="00B17451"/>
     <w:rsid w:val="00B46E84"/>
+    <w:rsid w:val="00CA2FB3"/>
     <w:rsid w:val="00D01038"/>
     <w:rsid w:val="00DE3CFD"/>
     <w:rsid w:val="00E50DA8"/>

</xml_diff>

<commit_message>
Fiksede bug med linjeskift på remarks
</commit_message>
<xml_diff>
--- a/Journalfoeringssystem/TemplateFiles/Templates/Kraniofacial/Informationstabel, Kraniofacial - template.docx
+++ b/Journalfoeringssystem/TemplateFiles/Templates/Kraniofacial/Informationstabel, Kraniofacial - template.docx
@@ -1101,44 +1101,50 @@
               <w:trPr>
                 <w:trHeight w:val="1000"/>
               </w:trPr>
-              <w:tc>
-                <w:tcPr>
-                  <w:tcW w:w="7296" w:type="dxa"/>
-                </w:tcPr>
-                <w:p>
-                  <w:pPr>
-                    <w:rPr>
-                      <w:sz w:val="32"/>
-                      <w:szCs w:val="32"/>
-                    </w:rPr>
-                  </w:pPr>
-                  <w:sdt>
-                    <w:sdtPr>
-                      <w:rPr>
-                        <w:sz w:val="20"/>
-                        <w:szCs w:val="20"/>
-                      </w:rPr>
-                      <w:alias w:val="Remarks"/>
-                      <w:tag w:val="Remarks"/>
-                      <w:id w:val="-995029342"/>
-                      <w:placeholder>
-                        <w:docPart w:val="D225B75896BF4F4CB5AACAC0E3C5F176"/>
-                      </w:placeholder>
-                      <w:text w:multiLine="1"/>
-                    </w:sdtPr>
-                    <w:sdtEndPr/>
-                    <w:sdtContent>
+              <w:sdt>
+                <w:sdtPr>
+                  <w:rPr>
+                    <w:sz w:val="20"/>
+                    <w:szCs w:val="20"/>
+                  </w:rPr>
+                  <w:alias w:val="Remarks"/>
+                  <w:tag w:val="Remarks"/>
+                  <w:id w:val="-1610040056"/>
+                  <w:placeholder>
+                    <w:docPart w:val="2A51D5D2A8844EEBA479A726037362F8"/>
+                  </w:placeholder>
+                  <w:text w:multiLine="1"/>
+                </w:sdtPr>
+                <w:sdtContent>
+                  <w:tc>
+                    <w:tcPr>
+                      <w:tcW w:w="7296" w:type="dxa"/>
+                    </w:tcPr>
+                    <w:p>
+                      <w:pPr>
+                        <w:rPr>
+                          <w:sz w:val="32"/>
+                          <w:szCs w:val="32"/>
+                        </w:rPr>
+                      </w:pPr>
                       <w:r>
                         <w:rPr>
                           <w:sz w:val="20"/>
                           <w:szCs w:val="20"/>
                         </w:rPr>
-                        <w:t>XXXXXXXXXXXXXXXXXXXXXXXXXXXXXXXXXXXXXXXXXXXXXXXXXXXXXXXXXXXXXXXXXXXXXXXXXXXXXXXXXXXXXXXXXXXXXXXXXXXXXXXXXXXXXXXXXXXXXXXXXXXXXXXXXXXXXXXXXXXXXXXXXXXXXXXXXXXXXXXXXXXXXXXXXXXXXXXXXXXXXXXXXXXXXXXXXXXXXXXXXXXXXXXXXXXXXXXXXXXXXXXXXXXXXXXXXXXXXXXXXXXXXXXXXXXXXXXXXXXXXXXXXXXXXXXXXXXXXXXXXXXXXXXXXXXXXXXXXXXXXXXXXXXXXXXXXXXXXXXXXXXXXXXXXXXXXXXXXXXXXXXXXXXXXXXXXXXXXXXXXXXXXXXXXXXXXXXXXXXXXXXXXXXXXXXXXXXXXXXXXXXXXXXXXXXXXXXXXXXXXXXXXXXXXXXXXXXXXXXXXXXXXXXXXXXXXXXXXXXXXXXXXXXXXXXXXXXXXXXXXXXXXXXXXXXXXXXXXXXXXXXXXXXXXXXXXXXXXXXXXXXXXXXXXXXXXXXXXXXXXXXXXXXXXXXXXXXXXXXX</w:t>
+                        <w:t>XXXXXXXXXXXXXXXXXXXXXXXXXXXXXXXXXXXXXXXXXXXXXXXXXXXXXXXXXXXXXXXXXXXXXXXXXXXXXXXXXXXXXXXXXXXXXXXXXXXXXXXXXXXXXXXXXXXXXXXXXXXXXXXXXXXXXXXXXXXXXXXXXXXXXXXXXXXXXXXXXXXXXXXXXXXXXXXXXXXXXXXXXXXXXXXXXXXXXXXXXXXXXXXXXXXXXXXXXXXXXXXXXXXXXXXXXXXXXXXXXXXXXXXXXXXXXXXXXXXXXXXX</w:t>
                       </w:r>
-                    </w:sdtContent>
-                  </w:sdt>
-                </w:p>
-              </w:tc>
+                      <w:r>
+                        <w:rPr>
+                          <w:sz w:val="20"/>
+                          <w:szCs w:val="20"/>
+                        </w:rPr>
+                        <w:t>XXXXXXXXXXXXXXXXXXXXXXXXXXXXXXXXXXXXXXXXXXXXXXXXXXXXXXXXXXXXXXXXXXXXXXXXXXXXXXXXXXXXXXXXXXXXXXXXXXXXXXXXXXXXXXXXXXXXXXXXXXXXXXXXXXXXXXXXXXXXXXXXXXXXXXXXXXXXXXXXXXXXXXXXXXXXXXXXXXXXXXXXXXXXXXXXXXXXXXXXXXXXXXXXXXXXXXXXXXXXXXXXXXXXXXXXXXXXXXXXXXXXXXXXXXXXXXXXXXXXXXXXXXXXXXXXXXXXXXXXXXXXXXXXXXXXXXXXXXXXXXXXXXXXXXXXXXXXXXXXXXXXXXXXXXXXXXXXXXXXXXXXXXXXXXXXXXXXXXXXXXXXXXXXXXXXXXXXXXXXXXXXXXXXXXXXXXXXXXXXXXXXXXXXXXXXXXXXXXXXXXXXXXXXXXXXXXXXXXXXXXXXXXXXXXXXXXXXXXXXXXXXXXXXXXXXXXXXXXXXXXXXXXXXXXXXXXXXXXXXXXXXXXXXXXXXXXXXXXXXXXXXXXXXXXXXXXXXXXXXXXXXXXXXXXXXXXXXXXXXXXXXXXXXXXXXXXXXXXXXXXXXXXXXXXXXXXXXXXXXXXXXXXXXXXXXXXXXXXXXXXXXXXXXXXXXXXXXXXXXXXXXXXXXXXXXXXXXXXXXXXXXXXXXXXXXXXXXXXXXXXXXXXX</w:t>
+                      </w:r>
+                    </w:p>
+                  </w:tc>
+                </w:sdtContent>
+              </w:sdt>
             </w:tr>
           </w:tbl>
           <w:p>
@@ -6279,35 +6285,6 @@
     </w:docPart>
     <w:docPart>
       <w:docPartPr>
-        <w:name w:val="D225B75896BF4F4CB5AACAC0E3C5F176"/>
-        <w:category>
-          <w:name w:val="Generelt"/>
-          <w:gallery w:val="placeholder"/>
-        </w:category>
-        <w:types>
-          <w:type w:val="bbPlcHdr"/>
-        </w:types>
-        <w:behaviors>
-          <w:behavior w:val="content"/>
-        </w:behaviors>
-        <w:guid w:val="{DC168722-CD9B-464D-8BE8-C953159D209B}"/>
-      </w:docPartPr>
-      <w:docPartBody>
-        <w:p>
-          <w:pPr>
-            <w:pStyle w:val="D225B75896BF4F4CB5AACAC0E3C5F176"/>
-          </w:pPr>
-          <w:r>
-            <w:rPr>
-              <w:rStyle w:val="Pladsholdertekst"/>
-            </w:rPr>
-            <w:t>Klik eller tryk her for at skrive tekst.</w:t>
-          </w:r>
-        </w:p>
-      </w:docPartBody>
-    </w:docPart>
-    <w:docPart>
-      <w:docPartPr>
         <w:name w:val="A61464F472224C8481066B8A15D4105B"/>
         <w:category>
           <w:name w:val="Generelt"/>
@@ -6325,6 +6302,35 @@
         <w:p>
           <w:pPr>
             <w:pStyle w:val="A61464F472224C8481066B8A15D4105B"/>
+          </w:pPr>
+          <w:r>
+            <w:rPr>
+              <w:rStyle w:val="Pladsholdertekst"/>
+            </w:rPr>
+            <w:t>Klik eller tryk her for at skrive tekst.</w:t>
+          </w:r>
+        </w:p>
+      </w:docPartBody>
+    </w:docPart>
+    <w:docPart>
+      <w:docPartPr>
+        <w:name w:val="2A51D5D2A8844EEBA479A726037362F8"/>
+        <w:category>
+          <w:name w:val="Generelt"/>
+          <w:gallery w:val="placeholder"/>
+        </w:category>
+        <w:types>
+          <w:type w:val="bbPlcHdr"/>
+        </w:types>
+        <w:behaviors>
+          <w:behavior w:val="content"/>
+        </w:behaviors>
+        <w:guid w:val="{CC5BF07D-BE4C-4E73-9967-9C748076A60C}"/>
+      </w:docPartPr>
+      <w:docPartBody>
+        <w:p>
+          <w:pPr>
+            <w:pStyle w:val="2A51D5D2A8844EEBA479A726037362F8"/>
           </w:pPr>
           <w:r>
             <w:rPr>
@@ -6429,8 +6435,10 @@
     <w:rsid w:val="003C30E7"/>
     <w:rsid w:val="0046212F"/>
     <w:rsid w:val="0049523B"/>
+    <w:rsid w:val="004A71C5"/>
     <w:rsid w:val="004E7001"/>
     <w:rsid w:val="005A08D1"/>
+    <w:rsid w:val="00860593"/>
     <w:rsid w:val="00876382"/>
     <w:rsid w:val="009B7F1F"/>
     <w:rsid w:val="009E79A3"/>
@@ -6442,6 +6450,7 @@
     <w:rsid w:val="00DE3CFD"/>
     <w:rsid w:val="00E50DA8"/>
     <w:rsid w:val="00E919D2"/>
+    <w:rsid w:val="00E96D59"/>
     <w:rsid w:val="00EB3F0B"/>
     <w:rsid w:val="00FF029D"/>
   </w:rsids>
@@ -6897,7 +6906,7 @@
     <w:basedOn w:val="Standardskrifttypeiafsnit"/>
     <w:uiPriority w:val="99"/>
     <w:semiHidden/>
-    <w:rsid w:val="002C1C49"/>
+    <w:rsid w:val="00E96D59"/>
     <w:rPr>
       <w:color w:val="808080"/>
     </w:rPr>
@@ -6929,6 +6938,10 @@
   <w:style w:type="paragraph" w:customStyle="1" w:styleId="A61464F472224C8481066B8A15D4105B">
     <w:name w:val="A61464F472224C8481066B8A15D4105B"/>
     <w:rsid w:val="002C1C49"/>
+  </w:style>
+  <w:style w:type="paragraph" w:customStyle="1" w:styleId="2A51D5D2A8844EEBA479A726037362F8">
+    <w:name w:val="2A51D5D2A8844EEBA479A726037362F8"/>
+    <w:rsid w:val="00E96D59"/>
   </w:style>
 </w:styles>
 </file>

</xml_diff>

<commit_message>
Nu kan der indlæses dato fra scanning
</commit_message>
<xml_diff>
--- a/Journalfoeringssystem/TemplateFiles/Templates/Kraniofacial/Informationstabel, Kraniofacial - template.docx
+++ b/Journalfoeringssystem/TemplateFiles/Templates/Kraniofacial/Informationstabel, Kraniofacial - template.docx
@@ -2492,8 +2492,8 @@
                   <w:sz w:val="32"/>
                   <w:szCs w:val="32"/>
                 </w:rPr>
-                <w:alias w:val="PreOperativeSituation5"/>
-                <w:tag w:val="PreOperativeSituation5"/>
+                <w:alias w:val="PreOperativeSituation3"/>
+                <w:tag w:val="PreOperativeSituation3"/>
                 <w:id w:val="-1265756771"/>
                 <w:showingPlcHdr/>
                 <w:picture/>
@@ -2588,8 +2588,8 @@
                   <w:sz w:val="32"/>
                   <w:szCs w:val="32"/>
                 </w:rPr>
-                <w:alias w:val="PreOperativeSituation3"/>
-                <w:tag w:val="PreOperativeSituation3"/>
+                <w:alias w:val="PreOperativeSituation4"/>
+                <w:tag w:val="PreOperativeSituation4"/>
                 <w:id w:val="237825412"/>
                 <w:showingPlcHdr/>
                 <w:picture/>
@@ -2663,8 +2663,8 @@
                   <w:sz w:val="32"/>
                   <w:szCs w:val="32"/>
                 </w:rPr>
-                <w:alias w:val="PreOperativeSituation4"/>
-                <w:tag w:val="PreOperativeSituation4"/>
+                <w:alias w:val="PreOperativeSituation5"/>
+                <w:tag w:val="PreOperativeSituation5"/>
                 <w:id w:val="-839382988"/>
                 <w:showingPlcHdr/>
                 <w:picture/>
@@ -6450,6 +6450,7 @@
     <w:rsid w:val="009E79A3"/>
     <w:rsid w:val="009F2593"/>
     <w:rsid w:val="00A6465D"/>
+    <w:rsid w:val="00A64DF5"/>
     <w:rsid w:val="00B17451"/>
     <w:rsid w:val="00B46E84"/>
     <w:rsid w:val="00CA2FB3"/>

</xml_diff>